<commit_message>
Updated documentation for sprint2.
</commit_message>
<xml_diff>
--- a/csc131-computer-software-engineering/assignments/0-logism-design-document/documentation.docx
+++ b/csc131-computer-software-engineering/assignments/0-logism-design-document/documentation.docx
@@ -7811,6 +7811,84 @@
             </w:pPr>
             <w:r>
               <w:t>1.1.0</w:t>
+            </w:r>
+          </w:p>
+        </w:tc>
+      </w:tr>
+      <w:tr>
+        <w:tc>
+          <w:tcPr>
+            <w:tcW w:w="2265" w:type="dxa"/>
+            <w:vAlign w:val="center"/>
+          </w:tcPr>
+          <w:p>
+            <w:pPr>
+              <w:jc w:val="center"/>
+            </w:pPr>
+            <w:r>
+              <w:t>10/04/2019</w:t>
+            </w:r>
+          </w:p>
+        </w:tc>
+        <w:tc>
+          <w:tcPr>
+            <w:tcW w:w="2121" w:type="dxa"/>
+            <w:vAlign w:val="center"/>
+          </w:tcPr>
+          <w:p>
+            <w:pPr>
+              <w:jc w:val="center"/>
+            </w:pPr>
+            <w:r>
+              <w:t>Matthew M.</w:t>
+            </w:r>
+          </w:p>
+        </w:tc>
+        <w:tc>
+          <w:tcPr>
+            <w:tcW w:w="2136" w:type="dxa"/>
+            <w:vAlign w:val="center"/>
+          </w:tcPr>
+          <w:p>
+            <w:pPr>
+              <w:jc w:val="center"/>
+            </w:pPr>
+            <w:r>
+              <w:t>Button Design</w:t>
+            </w:r>
+          </w:p>
+        </w:tc>
+        <w:tc>
+          <w:tcPr>
+            <w:tcW w:w="2012" w:type="dxa"/>
+            <w:vAlign w:val="center"/>
+          </w:tcPr>
+          <w:p>
+            <w:pPr>
+              <w:jc w:val="center"/>
+            </w:pPr>
+            <w:r>
+              <w:t>Added the respective symbols to the gate button.</w:t>
+            </w:r>
+          </w:p>
+        </w:tc>
+        <w:tc>
+          <w:tcPr>
+            <w:tcW w:w="2256" w:type="dxa"/>
+            <w:vAlign w:val="center"/>
+          </w:tcPr>
+          <w:p>
+            <w:pPr>
+              <w:jc w:val="center"/>
+            </w:pPr>
+            <w:r>
+              <w:t>1.</w:t>
+            </w:r>
+            <w:r>
+              <w:t>2</w:t>
+            </w:r>
+            <w:r>
+              <w:t>.0</w:t>
             </w:r>
           </w:p>
         </w:tc>
@@ -12171,7 +12249,7 @@
 </file>
 
 <file path=customXml/itemProps2.xml><?xml version="1.0" encoding="utf-8"?>
-<ds:datastoreItem xmlns:ds="http://schemas.openxmlformats.org/officeDocument/2006/customXml" ds:itemID="{CBF269C4-14CB-405B-A5CC-255D07B2C750}">
+<ds:datastoreItem xmlns:ds="http://schemas.openxmlformats.org/officeDocument/2006/customXml" ds:itemID="{46FCED5A-3CFB-49DE-9A2A-F9397603BF3D}">
   <ds:schemaRefs>
     <ds:schemaRef ds:uri="http://schemas.openxmlformats.org/officeDocument/2006/bibliography"/>
   </ds:schemaRefs>

</xml_diff>